<commit_message>
got rid of erroneous bullet
</commit_message>
<xml_diff>
--- a/assets/documents/resumeShort.docx
+++ b/assets/documents/resumeShort.docx
@@ -319,11 +319,6 @@
     </w:p>
     <w:p>
       <w:pPr>
-        <w:pStyle w:val="ListParagraph"/>
-        <w:numPr>
-          <w:ilvl w:val="0"/>
-          <w:numId w:val="5"/>
-        </w:numPr>
         <w:spacing w:after="0" w:line="240" w:lineRule="auto"/>
         <w:rPr>
           <w:rFonts w:cstheme="minorHAnsi"/>

</xml_diff>